<commit_message>
Added Documentation for Rest API and Android App
</commit_message>
<xml_diff>
--- a/Holiday_App_Documentation.docx
+++ b/Holiday_App_Documentation.docx
@@ -132,19 +132,7 @@
           <w:rPr>
             <w:rStyle w:val="Hyperlink"/>
           </w:rPr>
-          <w:t>https://h</w:t>
-        </w:r>
-        <w:r>
-          <w:rPr>
-            <w:rStyle w:val="Hyperlink"/>
-          </w:rPr>
-          <w:t>o</w:t>
-        </w:r>
-        <w:r>
-          <w:rPr>
-            <w:rStyle w:val="Hyperlink"/>
-          </w:rPr>
-          <w:t>liday-api.azurewebsites.net/swagger/index.html</w:t>
+          <w:t>https://holiday-api.azurewebsites.net/swagger/index.html</w:t>
         </w:r>
       </w:hyperlink>
     </w:p>
@@ -732,8 +720,109 @@
           </wp:inline>
         </w:drawing>
       </w:r>
+    </w:p>
+    <w:p>
+      <w:pPr>
+        <w:jc w:val="center"/>
+        <w:rPr>
+          <w:b/>
+          <w:sz w:val="24"/>
+          <w:szCs w:val="24"/>
+          <w:lang w:val="en-GB"/>
+        </w:rPr>
+      </w:pPr>
+    </w:p>
+    <w:p>
+      <w:pPr>
+        <w:rPr>
+          <w:color w:val="000000" w:themeColor="text1"/>
+          <w:sz w:val="24"/>
+          <w:szCs w:val="24"/>
+          <w:lang w:val="en-GB"/>
+        </w:rPr>
+      </w:pPr>
+      <w:r>
+        <w:rPr>
+          <w:color w:val="000000" w:themeColor="text1"/>
+          <w:sz w:val="24"/>
+          <w:szCs w:val="24"/>
+          <w:lang w:val="en-GB"/>
+        </w:rPr>
+        <w:t xml:space="preserve">The information we have decided to display in our app is the name and dates of the next 10 holidays in Ireland for the year 2019. This data is loaded automatically when the app is started up and is ordered by the date that is closest to the present day. The user </w:t>
+      </w:r>
+      <w:proofErr w:type="gramStart"/>
+      <w:r>
+        <w:rPr>
+          <w:color w:val="000000" w:themeColor="text1"/>
+          <w:sz w:val="24"/>
+          <w:szCs w:val="24"/>
+          <w:lang w:val="en-GB"/>
+        </w:rPr>
+        <w:t>has the ability to</w:t>
+      </w:r>
+      <w:proofErr w:type="gramEnd"/>
+      <w:r>
+        <w:rPr>
+          <w:color w:val="000000" w:themeColor="text1"/>
+          <w:sz w:val="24"/>
+          <w:szCs w:val="24"/>
+          <w:lang w:val="en-GB"/>
+        </w:rPr>
+        <w:t xml:space="preserve"> scroll through the list of holidays and view them. The phone we chose during the creation of the app is the Nexus 5X</w:t>
+      </w:r>
       <w:bookmarkStart w:id="0" w:name="_GoBack"/>
       <w:bookmarkEnd w:id="0"/>
+      <w:r>
+        <w:rPr>
+          <w:color w:val="000000" w:themeColor="text1"/>
+          <w:sz w:val="24"/>
+          <w:szCs w:val="24"/>
+          <w:lang w:val="en-GB"/>
+        </w:rPr>
+        <w:t xml:space="preserve"> API 28 which is used within the Android Emulator in Android Studio. We can see below what the app looks like when it is loaded up through the Android Emulator.</w:t>
+      </w:r>
+    </w:p>
+    <w:p>
+      <w:pPr>
+        <w:rPr>
+          <w:color w:val="000000" w:themeColor="text1"/>
+          <w:sz w:val="24"/>
+          <w:szCs w:val="24"/>
+          <w:lang w:val="en-GB"/>
+        </w:rPr>
+      </w:pPr>
+    </w:p>
+    <w:p>
+      <w:pPr>
+        <w:jc w:val="center"/>
+        <w:rPr>
+          <w:b/>
+          <w:color w:val="FF0000"/>
+          <w:sz w:val="28"/>
+          <w:szCs w:val="28"/>
+          <w:lang w:val="en-GB"/>
+        </w:rPr>
+      </w:pPr>
+      <w:r>
+        <w:rPr>
+          <w:b/>
+          <w:color w:val="FF0000"/>
+          <w:sz w:val="28"/>
+          <w:szCs w:val="28"/>
+          <w:lang w:val="en-GB"/>
+        </w:rPr>
+        <w:t>Holiday App Home Screen</w:t>
+      </w:r>
+    </w:p>
+    <w:p>
+      <w:pPr>
+        <w:rPr>
+          <w:color w:val="000000" w:themeColor="text1"/>
+          <w:sz w:val="24"/>
+          <w:szCs w:val="24"/>
+          <w:lang w:val="en-GB"/>
+        </w:rPr>
+      </w:pPr>
     </w:p>
     <w:sectPr>
       <w:pgSz w:w="11906" w:h="16838"/>

</xml_diff>